<commit_message>
telas de orcamentos, 50%
</commit_message>
<xml_diff>
--- a/resumo_projeto_gestao.docx
+++ b/resumo_projeto_gestao.docx
@@ -11,6 +11,7 @@
           <w:sz w:val="27"/>
         </w:rPr>
       </w:pPr>
+      <w:bookmarkStart w:id="0" w:name="_GoBack"/>
       <w:r>
         <w:t>Relatório de Projeto - Sistema de Gerenciamento de Gestão</w:t>
       </w:r>
@@ -1565,6 +1566,34 @@
           <w:rStyle w:val="CdigoHTML"/>
           <w:rFonts w:eastAsiaTheme="majorEastAsia"/>
         </w:rPr>
+        <w:t xml:space="preserve">observações, </w:t>
+      </w:r>
+      <w:proofErr w:type="spellStart"/>
+      <w:r>
+        <w:rPr>
+          <w:rStyle w:val="CdigoHTML"/>
+          <w:rFonts w:eastAsiaTheme="majorEastAsia"/>
+        </w:rPr>
+        <w:t>solucao</w:t>
+      </w:r>
+      <w:proofErr w:type="spellEnd"/>
+      <w:r>
+        <w:rPr>
+          <w:rFonts w:ascii="Arial" w:hAnsi="Arial" w:cs="Arial"/>
+          <w:b/>
+          <w:bCs/>
+          <w:color w:val="000000"/>
+          <w:sz w:val="20"/>
+          <w:szCs w:val="20"/>
+          <w:shd w:val="clear" w:color="auto" w:fill="FFFFFF"/>
+        </w:rPr>
+        <w:t xml:space="preserve">, </w:t>
+      </w:r>
+      <w:r>
+        <w:rPr>
+          <w:rStyle w:val="CdigoHTML"/>
+          <w:rFonts w:eastAsiaTheme="majorEastAsia"/>
+        </w:rPr>
         <w:t>prioridade</w:t>
       </w:r>
       <w:r>
@@ -3375,10 +3404,8 @@
         <w:t>Este relatório de projeto completo e detalhado serve como um documento de referência abrangente para o seu sistema.</w:t>
       </w:r>
     </w:p>
-    <w:p>
-      <w:bookmarkStart w:id="0" w:name="_GoBack"/>
-      <w:bookmarkEnd w:id="0"/>
-    </w:p>
+    <w:bookmarkEnd w:id="0"/>
+    <w:p/>
     <w:sectPr>
       <w:pgSz w:w="11918" w:h="16858"/>
       <w:pgMar w:top="1171" w:right="895" w:bottom="1210" w:left="840" w:header="720" w:footer="720" w:gutter="0"/>

</xml_diff>